<commit_message>
updated docs, sample programs and tests --- introducing game BOOBS N TRAPS
</commit_message>
<xml_diff>
--- a/docs/TAZ_BOOK/TAZ_BOOK_latex/sections/K.docx
+++ b/docs/TAZ_BOOK/TAZ_BOOK_latex/sections/K.docx
@@ -607,7 +607,14 @@
                             <w:rFonts w:ascii="Bookman Old Style" w:hAnsi="Bookman Old Style"/>
                             <w:sz w:val="20"/>
                           </w:rPr>
-                          <w:t>k*:</w:t>
+                          <w:t>k*</w:t>
+                        </w:r>
+                        <w:r>
+                          <w:rPr>
+                            <w:rFonts w:ascii="Bookman Old Style" w:hAnsi="Bookman Old Style"/>
+                            <w:sz w:val="20"/>
+                          </w:rPr>
+                          <w:t>:</w:t>
                         </w:r>
                         <w:proofErr w:type="spellStart"/>
                         <w:r>
@@ -615,7 +622,14 @@
                             <w:rFonts w:ascii="Bookman Old Style" w:hAnsi="Bookman Old Style"/>
                             <w:sz w:val="20"/>
                           </w:rPr>
-                          <w:t>vNAME:REGEX</w:t>
+                          <w:t>v</w:t>
+                        </w:r>
+                        <w:r>
+                          <w:rPr>
+                            <w:rFonts w:ascii="Bookman Old Style" w:hAnsi="Bookman Old Style"/>
+                            <w:sz w:val="20"/>
+                          </w:rPr>
+                          <w:t>REGEX</w:t>
                         </w:r>
                         <w:proofErr w:type="spellEnd"/>
                       </w:p>
@@ -632,6 +646,59 @@
                             <w:rFonts w:ascii="Bookman Old Style" w:hAnsi="Bookman Old Style"/>
                             <w:sz w:val="20"/>
                           </w:rPr>
+                          <w:t>k*</w:t>
+                        </w:r>
+                        <w:r>
+                          <w:rPr>
+                            <w:rFonts w:ascii="Bookman Old Style" w:hAnsi="Bookman Old Style"/>
+                            <w:sz w:val="20"/>
+                          </w:rPr>
+                          <w:t>:</w:t>
+                        </w:r>
+                        <w:proofErr w:type="spellStart"/>
+                        <w:r>
+                          <w:rPr>
+                            <w:rFonts w:ascii="Bookman Old Style" w:hAnsi="Bookman Old Style"/>
+                            <w:sz w:val="20"/>
+                          </w:rPr>
+                          <w:t>v</w:t>
+                        </w:r>
+                        <w:r>
+                          <w:rPr>
+                            <w:rFonts w:ascii="Bookman Old Style" w:hAnsi="Bookman Old Style"/>
+                            <w:sz w:val="20"/>
+                          </w:rPr>
+                          <w:t>REGEX</w:t>
+                        </w:r>
+                        <w:r>
+                          <w:rPr>
+                            <w:rFonts w:ascii="Bookman Old Style" w:hAnsi="Bookman Old Style"/>
+                            <w:sz w:val="20"/>
+                          </w:rPr>
+                          <w:t>:</w:t>
+                        </w:r>
+                        <w:r>
+                          <w:rPr>
+                            <w:rFonts w:ascii="Bookman Old Style" w:hAnsi="Bookman Old Style"/>
+                            <w:sz w:val="20"/>
+                          </w:rPr>
+                          <w:t>vNAME</w:t>
+                        </w:r>
+                        <w:proofErr w:type="spellEnd"/>
+                      </w:p>
+                      <w:p>
+                        <w:pPr>
+                          <w:framePr w:hSpace="180" w:wrap="around" w:vAnchor="text" w:hAnchor="text" w:y="1"/>
+                          <w:rPr>
+                            <w:rFonts w:ascii="Bookman Old Style" w:hAnsi="Bookman Old Style"/>
+                            <w:sz w:val="20"/>
+                          </w:rPr>
+                        </w:pPr>
+                        <w:r>
+                          <w:rPr>
+                            <w:rFonts w:ascii="Bookman Old Style" w:hAnsi="Bookman Old Style"/>
+                            <w:sz w:val="20"/>
+                          </w:rPr>
                           <w:t>k*!:</w:t>
                         </w:r>
                         <w:proofErr w:type="spellStart"/>
@@ -640,7 +707,62 @@
                             <w:rFonts w:ascii="Bookman Old Style" w:hAnsi="Bookman Old Style"/>
                             <w:sz w:val="20"/>
                           </w:rPr>
-                          <w:t>vNAME:REGEX</w:t>
+                          <w:t>v</w:t>
+                        </w:r>
+                        <w:r>
+                          <w:rPr>
+                            <w:rFonts w:ascii="Bookman Old Style" w:hAnsi="Bookman Old Style"/>
+                            <w:sz w:val="20"/>
+                          </w:rPr>
+                          <w:t>REGEX</w:t>
+                        </w:r>
+                        <w:bookmarkStart w:id="0" w:name="_GoBack"/>
+                        <w:bookmarkEnd w:id="0"/>
+                        <w:proofErr w:type="spellEnd"/>
+                      </w:p>
+                      <w:p>
+                        <w:pPr>
+                          <w:framePr w:hSpace="180" w:wrap="around" w:vAnchor="text" w:hAnchor="text" w:y="1"/>
+                          <w:rPr>
+                            <w:rFonts w:ascii="Bookman Old Style" w:hAnsi="Bookman Old Style"/>
+                            <w:sz w:val="20"/>
+                          </w:rPr>
+                        </w:pPr>
+                        <w:r>
+                          <w:rPr>
+                            <w:rFonts w:ascii="Bookman Old Style" w:hAnsi="Bookman Old Style"/>
+                            <w:sz w:val="20"/>
+                          </w:rPr>
+                          <w:t>k*!:</w:t>
+                        </w:r>
+                        <w:proofErr w:type="spellStart"/>
+                        <w:r>
+                          <w:rPr>
+                            <w:rFonts w:ascii="Bookman Old Style" w:hAnsi="Bookman Old Style"/>
+                            <w:sz w:val="20"/>
+                          </w:rPr>
+                          <w:t>v</w:t>
+                        </w:r>
+                        <w:r>
+                          <w:rPr>
+                            <w:rFonts w:ascii="Bookman Old Style" w:hAnsi="Bookman Old Style"/>
+                            <w:sz w:val="20"/>
+                          </w:rPr>
+                          <w:t>REGEX</w:t>
+                        </w:r>
+                        <w:r>
+                          <w:rPr>
+                            <w:rFonts w:ascii="Bookman Old Style" w:hAnsi="Bookman Old Style"/>
+                            <w:sz w:val="20"/>
+                          </w:rPr>
+                          <w:t>:</w:t>
+                        </w:r>
+                        <w:r>
+                          <w:rPr>
+                            <w:rFonts w:ascii="Bookman Old Style" w:hAnsi="Bookman Old Style"/>
+                            <w:sz w:val="20"/>
+                          </w:rPr>
+                          <w:t>vNAME</w:t>
                         </w:r>
                         <w:proofErr w:type="spellEnd"/>
                       </w:p>
@@ -688,7 +810,15 @@
                             <w:b w:val="0"/>
                             <w:sz w:val="20"/>
                           </w:rPr>
-                          <w:t xml:space="preserve"> perform corresponding transformations, but instead operate on the data stored in the vault with the specified vault name, </w:t>
+                          <w:t xml:space="preserve"> perform corresponding transformations, but instead operate </w:t>
+                        </w:r>
+                        <w:r>
+                          <w:rPr>
+                            <w:rFonts w:ascii="Bookman Old Style" w:hAnsi="Bookman Old Style"/>
+                            <w:b w:val="0"/>
+                            <w:sz w:val="20"/>
+                          </w:rPr>
+                          <w:t xml:space="preserve">using the regular expression stored in vault </w:t>
                         </w:r>
                         <w:proofErr w:type="spellStart"/>
                         <w:r>
@@ -697,6 +827,24 @@
                             <w:b w:val="0"/>
                             <w:sz w:val="20"/>
                           </w:rPr>
+                          <w:t>vREGEX</w:t>
+                        </w:r>
+                        <w:proofErr w:type="spellEnd"/>
+                        <w:r>
+                          <w:rPr>
+                            <w:rFonts w:ascii="Bookman Old Style" w:hAnsi="Bookman Old Style"/>
+                            <w:b w:val="0"/>
+                            <w:sz w:val="20"/>
+                          </w:rPr>
+                          <w:t xml:space="preserve">. If </w:t>
+                        </w:r>
+                        <w:proofErr w:type="spellStart"/>
+                        <w:r>
+                          <w:rPr>
+                            <w:rFonts w:ascii="Bookman Old Style" w:hAnsi="Bookman Old Style"/>
+                            <w:b w:val="0"/>
+                            <w:sz w:val="20"/>
+                          </w:rPr>
                           <w:t>vNAME</w:t>
                         </w:r>
                         <w:proofErr w:type="spellEnd"/>
@@ -706,7 +854,7 @@
                             <w:b w:val="0"/>
                             <w:sz w:val="20"/>
                           </w:rPr>
-                          <w:t xml:space="preserve">. </w:t>
+                          <w:t xml:space="preserve"> is specified, operate on string in named vault instead of the AI</w:t>
                         </w:r>
                       </w:p>
                     </w:tc>
@@ -1026,6 +1174,7 @@
                       <w:rFonts w:ascii="Bookman Old Style" w:hAnsi="Bookman Old Style"/>
                       <w:sz w:val="20"/>
                     </w:rPr>
+                    <w:lastRenderedPageBreak/>
                     <w:t xml:space="preserve">Shall return </w:t>
                   </w:r>
                 </w:p>
@@ -1055,7 +1204,6 @@
                       <w:color w:val="C00000"/>
                       <w:sz w:val="20"/>
                     </w:rPr>
-                    <w:lastRenderedPageBreak/>
                     <w:t>“You O my Lord.</w:t>
                   </w:r>
                 </w:p>
@@ -1211,10 +1359,7 @@
         </w:tc>
       </w:tr>
     </w:tbl>
-    <w:p>
-      <w:bookmarkStart w:id="0" w:name="_GoBack"/>
-      <w:bookmarkEnd w:id="0"/>
-    </w:p>
+    <w:p/>
     <w:sectPr>
       <w:pgSz w:w="12240" w:h="15840"/>
       <w:pgMar w:top="1440" w:right="1440" w:bottom="1440" w:left="1440" w:header="720" w:footer="720" w:gutter="0"/>

</xml_diff>